<commit_message>
modified:   backend/week1/database.py 	modified:   backend/week1/report.md.docx 	modified:   backend/week1/server.py 	modified:   backend/week3/mydjangoproject/ecommerce/serializers.py
</commit_message>
<xml_diff>
--- a/backend/week1/report.md.docx
+++ b/backend/week1/report.md.docx
@@ -1337,7 +1337,304 @@
         <w:spacing w:after="0"/>
       </w:pPr>
       <w:r>
+        <w:t>When we login to moodle, a POST request is initiated by index.html to the server and the server responds by giving a get redirect request.</w:t>
+      </w:r>
+      <w:r>
+        <w:t xml:space="preserve"> After that a plethora of resources are demanded by the index.html and others which result in issuing of new get requests.</w:t>
+      </w:r>
+    </w:p>
+    <w:p>
+      <w:pPr>
+        <w:spacing w:after="0"/>
+      </w:pPr>
+    </w:p>
+    <w:p>
+      <w:pPr>
+        <w:spacing w:after="0"/>
+      </w:pPr>
+    </w:p>
+    <w:p>
+      <w:pPr>
+        <w:spacing w:after="0"/>
+      </w:pPr>
+    </w:p>
+    <w:p>
+      <w:pPr>
+        <w:spacing w:after="0"/>
+      </w:pPr>
+    </w:p>
+    <w:p>
+      <w:pPr>
+        <w:spacing w:after="0"/>
+      </w:pPr>
+      <w:r>
+        <w:rPr>
+          <w:i/>
+          <w:iCs/>
+          <w:sz w:val="32"/>
+          <w:szCs w:val="32"/>
+        </w:rPr>
         <w:lastRenderedPageBreak/>
+        <w:t>Cookies</w:t>
+      </w:r>
+      <w:r>
+        <w:rPr>
+          <w:sz w:val="32"/>
+          <w:szCs w:val="32"/>
+        </w:rPr>
+        <w:t xml:space="preserve"> </w:t>
+      </w:r>
+      <w:r>
+        <w:t>are small pieces of data that websites store on a user's web browser. They are a fundamental part of the communication between the web browser and the server and are often used for a variety of purposes, including authentication. Cookies allow a web server to remember and track information about a user's browsing activity, preferences, and state data.</w:t>
+      </w:r>
+    </w:p>
+    <w:p>
+      <w:pPr>
+        <w:spacing w:after="0"/>
+      </w:pPr>
+    </w:p>
+    <w:p>
+      <w:pPr>
+        <w:spacing w:after="0"/>
+      </w:pPr>
+      <w:r>
+        <w:t>This is how cookies are used in communication and authentication between the browser and the server:</w:t>
+      </w:r>
+    </w:p>
+    <w:p>
+      <w:pPr>
+        <w:spacing w:after="0"/>
+      </w:pPr>
+    </w:p>
+    <w:p>
+      <w:pPr>
+        <w:spacing w:after="0"/>
+      </w:pPr>
+    </w:p>
+    <w:p>
+      <w:pPr>
+        <w:spacing w:after="0"/>
+      </w:pPr>
+      <w:r>
+        <w:t>Basic cookie mechanism:</w:t>
+      </w:r>
+    </w:p>
+    <w:p>
+      <w:pPr>
+        <w:spacing w:after="0"/>
+      </w:pPr>
+    </w:p>
+    <w:p>
+      <w:pPr>
+        <w:spacing w:after="0"/>
+      </w:pPr>
+      <w:r>
+        <w:t>When a user visits a website, the web server may send a small HTTP header named "Set-Cookie" to the user's browser. This header contains data (cookies) that the browser stores locally. The browser will then include the cookie in all future requests to the same website, allowing the server to identify and recognize the user.</w:t>
+      </w:r>
+    </w:p>
+    <w:p>
+      <w:pPr>
+        <w:spacing w:after="0"/>
+      </w:pPr>
+    </w:p>
+    <w:p>
+      <w:pPr>
+        <w:spacing w:after="0"/>
+      </w:pPr>
+      <w:r>
+        <w:t>Session cookies:</w:t>
+      </w:r>
+    </w:p>
+    <w:p>
+      <w:pPr>
+        <w:spacing w:after="0"/>
+      </w:pPr>
+    </w:p>
+    <w:p>
+      <w:pPr>
+        <w:spacing w:after="0"/>
+      </w:pPr>
+      <w:r>
+        <w:t>Session cookies are temporary cookies that are stored in the browser's memory and are typically used to store session information. When the user closes the browser, the session cookie is usually deleted and the session ends. They are typically used to authenticate users during a browsing session.</w:t>
+      </w:r>
+    </w:p>
+    <w:p>
+      <w:pPr>
+        <w:spacing w:after="0"/>
+      </w:pPr>
+    </w:p>
+    <w:p>
+      <w:pPr>
+        <w:spacing w:after="0"/>
+      </w:pPr>
+      <w:r>
+        <w:t>Persistent cookies:</w:t>
+      </w:r>
+    </w:p>
+    <w:p>
+      <w:pPr>
+        <w:spacing w:after="0"/>
+      </w:pPr>
+    </w:p>
+    <w:p>
+      <w:pPr>
+        <w:spacing w:after="0"/>
+      </w:pPr>
+      <w:r>
+        <w:t>Persistent cookies have a specified expiration date and are stored on the user's device even after the browser is closed. They are used for a variety of purposes, such as remembering login information, tracking user preferences, and providing a personalized browsing experience.</w:t>
+      </w:r>
+    </w:p>
+    <w:p>
+      <w:pPr>
+        <w:spacing w:after="0"/>
+      </w:pPr>
+    </w:p>
+    <w:p>
+      <w:pPr>
+        <w:spacing w:after="0"/>
+      </w:pPr>
+      <w:r>
+        <w:t>accuracy:</w:t>
+      </w:r>
+    </w:p>
+    <w:p>
+      <w:pPr>
+        <w:spacing w:after="0"/>
+      </w:pPr>
+    </w:p>
+    <w:p>
+      <w:pPr>
+        <w:spacing w:after="0"/>
+      </w:pPr>
+      <w:r>
+        <w:t>Cookies play an important role in user authentication. When a user logs into a website, the server generates a unique ID or token (usually a session ID) that represents the authenticated session. This identifier is then stored in a cookie on the user's browser. The browser includes this cookie in each subsequent request to the server, allowing the server to identify the user and keep their session authenticated. Security vanity:</w:t>
+      </w:r>
+    </w:p>
+    <w:p>
+      <w:pPr>
+        <w:spacing w:after="0"/>
+      </w:pPr>
+    </w:p>
+    <w:p>
+      <w:pPr>
+        <w:spacing w:after="0"/>
+      </w:pPr>
+      <w:r>
+        <w:t>Although cookies are widely used for authentication, they also raise security concerns. For example, if an attacker goes to a user's browser and extracts their authentication cookie, then they can impersonate the user without their credentials. To work around this, websites use various security measures such as HTTPS, secure flags on cookies, and token expiration to limit the risks associated with cookies.</w:t>
+      </w:r>
+    </w:p>
+    <w:p>
+      <w:pPr>
+        <w:spacing w:after="0"/>
+      </w:pPr>
+    </w:p>
+    <w:p>
+      <w:pPr>
+        <w:spacing w:after="0"/>
+      </w:pPr>
+      <w:r>
+        <w:t>Same-origin policy:</w:t>
+      </w:r>
+    </w:p>
+    <w:p>
+      <w:pPr>
+        <w:spacing w:after="0"/>
+      </w:pPr>
+    </w:p>
+    <w:p>
+      <w:pPr>
+        <w:spacing w:after="0"/>
+      </w:pPr>
+      <w:r>
+        <w:t>Cookies are subject to a "same-origin policy", which means that a website can only access cookies set by its own domain and not by other domains. This policy improves security by preventing different websites from accessing each other's data stored in cookies. In summary, cookies are essential for maintaining state information in browser-server communication and are widely used for user authentication, session management, and personalization on web pages. They enable a seamless and personalized user experience while requiring appropriate security measures to protect user data and privacy.</w:t>
+      </w:r>
+    </w:p>
+    <w:p>
+      <w:pPr>
+        <w:spacing w:after="0"/>
+        <w:rPr>
+          <w:noProof/>
+        </w:rPr>
+      </w:pPr>
+    </w:p>
+    <w:p>
+      <w:pPr>
+        <w:spacing w:after="0"/>
+        <w:rPr>
+          <w:noProof/>
+        </w:rPr>
+      </w:pPr>
+    </w:p>
+    <w:p>
+      <w:pPr>
+        <w:spacing w:after="0"/>
+        <w:rPr>
+          <w:noProof/>
+        </w:rPr>
+      </w:pPr>
+    </w:p>
+    <w:p>
+      <w:pPr>
+        <w:spacing w:after="0"/>
+        <w:rPr>
+          <w:noProof/>
+        </w:rPr>
+      </w:pPr>
+    </w:p>
+    <w:p>
+      <w:pPr>
+        <w:spacing w:after="0"/>
+        <w:rPr>
+          <w:noProof/>
+        </w:rPr>
+      </w:pPr>
+    </w:p>
+    <w:p>
+      <w:pPr>
+        <w:spacing w:after="0"/>
+        <w:rPr>
+          <w:noProof/>
+        </w:rPr>
+      </w:pPr>
+    </w:p>
+    <w:p>
+      <w:pPr>
+        <w:spacing w:after="0"/>
+        <w:rPr>
+          <w:noProof/>
+        </w:rPr>
+      </w:pPr>
+    </w:p>
+    <w:p>
+      <w:pPr>
+        <w:spacing w:after="0"/>
+        <w:rPr>
+          <w:noProof/>
+        </w:rPr>
+      </w:pPr>
+      <w:r>
+        <w:rPr>
+          <w:noProof/>
+        </w:rPr>
+        <w:t xml:space="preserve">BONUS TASKS : </w:t>
+      </w:r>
+    </w:p>
+    <w:p>
+      <w:pPr>
+        <w:spacing w:after="0"/>
+        <w:rPr>
+          <w:noProof/>
+        </w:rPr>
+      </w:pPr>
+    </w:p>
+    <w:p>
+      <w:pPr>
+        <w:spacing w:after="0"/>
+      </w:pPr>
+      <w:r>
+        <w:rPr>
+          <w:noProof/>
+        </w:rPr>
         <w:drawing>
           <wp:inline distT="0" distB="0" distL="0" distR="0" wp14:anchorId="75C605E9" wp14:editId="48DDBACC">
             <wp:extent cx="4503810" cy="5723116"/>
@@ -1373,6 +1670,83 @@
             </a:graphic>
           </wp:inline>
         </w:drawing>
+      </w:r>
+    </w:p>
+    <w:p>
+      <w:pPr>
+        <w:spacing w:after="0"/>
+      </w:pPr>
+    </w:p>
+    <w:p>
+      <w:pPr>
+        <w:spacing w:after="0"/>
+      </w:pPr>
+      <w:r>
+        <w:t xml:space="preserve">JSON Web Tokens (JWTs) are a type of token-based authentication that is commonly used in web applications. JWTs are compact and self-contained, making them an efficient way to transmit authentication information between parties. They consist of three parts separated by dots: the header, the payload, and the signature. </w:t>
+      </w:r>
+    </w:p>
+    <w:p>
+      <w:pPr>
+        <w:spacing w:after="0"/>
+      </w:pPr>
+    </w:p>
+    <w:p>
+      <w:pPr>
+        <w:spacing w:after="0"/>
+      </w:pPr>
+      <w:r>
+        <w:t>Codeforces as a website does not use jwts as can be seen in the screenshot attached as there is no sign of a authorization header or a long string of text in the cookies.</w:t>
+      </w:r>
+    </w:p>
+    <w:p>
+      <w:pPr>
+        <w:spacing w:after="0"/>
+      </w:pPr>
+      <w:r>
+        <w:lastRenderedPageBreak/>
+        <w:drawing>
+          <wp:inline distT="0" distB="0" distL="0" distR="0" wp14:anchorId="664BD739" wp14:editId="068C9EDF">
+            <wp:extent cx="5936494" cy="2903472"/>
+            <wp:effectExtent l="0" t="0" r="7620" b="0"/>
+            <wp:docPr id="90456994" name="Picture 1"/>
+            <wp:cNvGraphicFramePr>
+              <a:graphicFrameLocks xmlns:a="http://schemas.openxmlformats.org/drawingml/2006/main" noChangeAspect="1"/>
+            </wp:cNvGraphicFramePr>
+            <a:graphic xmlns:a="http://schemas.openxmlformats.org/drawingml/2006/main">
+              <a:graphicData uri="http://schemas.openxmlformats.org/drawingml/2006/picture">
+                <pic:pic xmlns:pic="http://schemas.openxmlformats.org/drawingml/2006/picture">
+                  <pic:nvPicPr>
+                    <pic:cNvPr id="90456994" name=""/>
+                    <pic:cNvPicPr/>
+                  </pic:nvPicPr>
+                  <pic:blipFill>
+                    <a:blip r:embed="rId18"/>
+                    <a:stretch>
+                      <a:fillRect/>
+                    </a:stretch>
+                  </pic:blipFill>
+                  <pic:spPr>
+                    <a:xfrm>
+                      <a:off x="0" y="0"/>
+                      <a:ext cx="5936494" cy="2903472"/>
+                    </a:xfrm>
+                    <a:prstGeom prst="rect">
+                      <a:avLst/>
+                    </a:prstGeom>
+                  </pic:spPr>
+                </pic:pic>
+              </a:graphicData>
+            </a:graphic>
+          </wp:inline>
+        </w:drawing>
+      </w:r>
+    </w:p>
+    <w:p>
+      <w:pPr>
+        <w:spacing w:after="0"/>
+      </w:pPr>
+      <w:r>
+        <w:t xml:space="preserve">This is  a </w:t>
       </w:r>
     </w:p>
     <w:sectPr>

</xml_diff>